<commit_message>
armour, materials and scene development update
</commit_message>
<xml_diff>
--- a/Documentation/Weekly Supervisor Meeting 4.docx
+++ b/Documentation/Weekly Supervisor Meeting 4.docx
@@ -219,19 +219,8 @@
           <w:sz w:val="26"/>
           <w:szCs w:val="26"/>
         </w:rPr>
-        <w:t xml:space="preserve"> Artur </w:t>
-      </w:r>
-      <w:proofErr w:type="spellStart"/>
-      <w:r>
-        <w:rPr>
-          <w:rFonts w:ascii="Arial" w:eastAsia="Arial" w:hAnsi="Arial" w:cs="Arial"/>
-          <w:color w:val="333333"/>
-          <w:sz w:val="26"/>
-          <w:szCs w:val="26"/>
-        </w:rPr>
-        <w:t>Machura</w:t>
-      </w:r>
-      <w:proofErr w:type="spellEnd"/>
+        <w:t xml:space="preserve"> Artur Machura</w:t>
+      </w:r>
     </w:p>
     <w:p>
       <w:pPr>
@@ -318,16 +307,7 @@
           <w:sz w:val="26"/>
           <w:szCs w:val="26"/>
         </w:rPr>
-        <w:t>M</w:t>
-      </w:r>
-      <w:r>
-        <w:rPr>
-          <w:rFonts w:ascii="Arial" w:eastAsia="Arial" w:hAnsi="Arial" w:cs="Arial"/>
-          <w:color w:val="333333"/>
-          <w:sz w:val="26"/>
-          <w:szCs w:val="26"/>
-        </w:rPr>
-        <w:t xml:space="preserve">y goals for the 06/05 – 12/05 </w:t>
+        <w:t xml:space="preserve">My goals for the 06/05 – 12/05 </w:t>
       </w:r>
       <w:r>
         <w:rPr>
@@ -383,40 +363,32 @@
         </w:rPr>
         <w:t xml:space="preserve"> and prototype presentation.</w:t>
       </w:r>
-    </w:p>
-    <w:p>
-      <w:pPr>
-        <w:shd w:val="clear" w:color="auto" w:fill="FFFFFF" w:themeFill="background1"/>
-        <w:spacing w:line="360" w:lineRule="auto"/>
-        <w:jc w:val="both"/>
-        <w:rPr>
-          <w:rFonts w:ascii="Arial" w:eastAsia="Arial" w:hAnsi="Arial" w:cs="Arial"/>
-          <w:color w:val="333333"/>
-          <w:sz w:val="26"/>
-          <w:szCs w:val="26"/>
-        </w:rPr>
-      </w:pPr>
-    </w:p>
-    <w:p>
-      <w:pPr>
-        <w:shd w:val="clear" w:color="auto" w:fill="FFFFFF" w:themeFill="background1"/>
-        <w:spacing w:line="360" w:lineRule="auto"/>
-        <w:jc w:val="both"/>
-        <w:rPr>
-          <w:rFonts w:ascii="Arial" w:eastAsia="Arial" w:hAnsi="Arial" w:cs="Arial"/>
-          <w:color w:val="333333"/>
-          <w:sz w:val="26"/>
-          <w:szCs w:val="26"/>
-        </w:rPr>
-      </w:pPr>
-      <w:r>
-        <w:rPr>
-          <w:rFonts w:ascii="Arial" w:eastAsia="Arial" w:hAnsi="Arial" w:cs="Arial"/>
-          <w:color w:val="333333"/>
-          <w:sz w:val="26"/>
-          <w:szCs w:val="26"/>
-        </w:rPr>
-        <w:t>I had also wanted to begin the armour and materials development however the documentation was due.</w:t>
+      <w:r>
+        <w:rPr>
+          <w:rFonts w:ascii="Arial" w:eastAsia="Arial" w:hAnsi="Arial" w:cs="Arial"/>
+          <w:color w:val="333333"/>
+          <w:sz w:val="26"/>
+          <w:szCs w:val="26"/>
+        </w:rPr>
+        <w:t xml:space="preserve"> </w:t>
+      </w:r>
+      <w:r>
+        <w:rPr>
+          <w:rFonts w:ascii="Arial" w:eastAsia="Arial" w:hAnsi="Arial" w:cs="Arial"/>
+          <w:color w:val="333333"/>
+          <w:sz w:val="26"/>
+          <w:szCs w:val="26"/>
+        </w:rPr>
+        <w:t>I had also wanted to begin the armour and materials development however the documentation was due</w:t>
+      </w:r>
+      <w:r>
+        <w:rPr>
+          <w:rFonts w:ascii="Arial" w:eastAsia="Arial" w:hAnsi="Arial" w:cs="Arial"/>
+          <w:color w:val="333333"/>
+          <w:sz w:val="26"/>
+          <w:szCs w:val="26"/>
+        </w:rPr>
+        <w:t xml:space="preserve"> and took up much of my time.</w:t>
       </w:r>
     </w:p>
     <w:p>
@@ -602,75 +574,117 @@
           <w:sz w:val="26"/>
           <w:szCs w:val="26"/>
         </w:rPr>
-        <w:t xml:space="preserve">Scene prototyping revealed vert count issue, after undergoing </w:t>
-      </w:r>
-      <w:proofErr w:type="spellStart"/>
-      <w:r>
-        <w:rPr>
-          <w:rFonts w:ascii="Arial" w:eastAsia="Arial" w:hAnsi="Arial" w:cs="Arial"/>
-          <w:color w:val="333333"/>
-          <w:sz w:val="26"/>
-          <w:szCs w:val="26"/>
-        </w:rPr>
-        <w:t>retopo</w:t>
-      </w:r>
-      <w:proofErr w:type="spellEnd"/>
-      <w:r>
-        <w:rPr>
-          <w:rFonts w:ascii="Arial" w:eastAsia="Arial" w:hAnsi="Arial" w:cs="Arial"/>
-          <w:color w:val="333333"/>
-          <w:sz w:val="26"/>
-          <w:szCs w:val="26"/>
-        </w:rPr>
-        <w:t xml:space="preserve"> the scene lost significant detail and overall quality. Both elements, vert count and quality, are required in this project so there is a balance to be struck. Moving on to armour and materials at the same time as this issue is going to require split focus and results. </w:t>
-      </w:r>
-    </w:p>
-    <w:p>
-      <w:pPr>
-        <w:shd w:val="clear" w:color="auto" w:fill="FFFFFF" w:themeFill="background1"/>
-        <w:spacing w:line="360" w:lineRule="auto"/>
-        <w:jc w:val="both"/>
-        <w:rPr>
-          <w:rFonts w:ascii="Arial" w:eastAsia="Arial" w:hAnsi="Arial" w:cs="Arial"/>
-          <w:color w:val="333333"/>
-          <w:sz w:val="26"/>
-          <w:szCs w:val="26"/>
-        </w:rPr>
-      </w:pPr>
-    </w:p>
-    <w:p>
-      <w:pPr>
-        <w:shd w:val="clear" w:color="auto" w:fill="FFFFFF" w:themeFill="background1"/>
-        <w:spacing w:line="360" w:lineRule="auto"/>
-        <w:jc w:val="both"/>
-        <w:rPr>
-          <w:rFonts w:ascii="Arial" w:eastAsia="Arial" w:hAnsi="Arial" w:cs="Arial"/>
-          <w:color w:val="333333"/>
-          <w:sz w:val="26"/>
-          <w:szCs w:val="26"/>
-        </w:rPr>
-      </w:pPr>
-    </w:p>
-    <w:p>
-      <w:pPr>
-        <w:shd w:val="clear" w:color="auto" w:fill="FFFFFF" w:themeFill="background1"/>
-        <w:spacing w:line="360" w:lineRule="auto"/>
-        <w:jc w:val="both"/>
-        <w:rPr>
-          <w:rFonts w:ascii="Arial" w:eastAsia="Arial" w:hAnsi="Arial" w:cs="Arial"/>
-          <w:color w:val="333333"/>
-          <w:sz w:val="26"/>
-          <w:szCs w:val="26"/>
-        </w:rPr>
-      </w:pPr>
-      <w:r>
-        <w:rPr>
-          <w:rFonts w:ascii="Arial" w:eastAsia="Arial" w:hAnsi="Arial" w:cs="Arial"/>
-          <w:color w:val="333333"/>
-          <w:sz w:val="26"/>
-          <w:szCs w:val="26"/>
-        </w:rPr>
-        <w:lastRenderedPageBreak/>
+        <w:t xml:space="preserve">Scene prototyping revealed vert count issue, </w:t>
+      </w:r>
+      <w:r>
+        <w:rPr>
+          <w:rFonts w:ascii="Arial" w:eastAsia="Arial" w:hAnsi="Arial" w:cs="Arial"/>
+          <w:color w:val="333333"/>
+          <w:sz w:val="26"/>
+          <w:szCs w:val="26"/>
+        </w:rPr>
+        <w:t xml:space="preserve">and </w:t>
+      </w:r>
+      <w:r>
+        <w:rPr>
+          <w:rFonts w:ascii="Arial" w:eastAsia="Arial" w:hAnsi="Arial" w:cs="Arial"/>
+          <w:color w:val="333333"/>
+          <w:sz w:val="26"/>
+          <w:szCs w:val="26"/>
+        </w:rPr>
+        <w:t xml:space="preserve">after undergoing retopo the scene lost significant detail and overall quality. Both elements, </w:t>
+      </w:r>
+      <w:r>
+        <w:rPr>
+          <w:rFonts w:ascii="Arial" w:eastAsia="Arial" w:hAnsi="Arial" w:cs="Arial"/>
+          <w:color w:val="333333"/>
+          <w:sz w:val="26"/>
+          <w:szCs w:val="26"/>
+        </w:rPr>
+        <w:t>good topology</w:t>
+      </w:r>
+      <w:r>
+        <w:rPr>
+          <w:rFonts w:ascii="Arial" w:eastAsia="Arial" w:hAnsi="Arial" w:cs="Arial"/>
+          <w:color w:val="333333"/>
+          <w:sz w:val="26"/>
+          <w:szCs w:val="26"/>
+        </w:rPr>
+        <w:t xml:space="preserve"> and quality, are required in this project so there is a balance to be struck</w:t>
+      </w:r>
+      <w:r>
+        <w:rPr>
+          <w:rFonts w:ascii="Arial" w:eastAsia="Arial" w:hAnsi="Arial" w:cs="Arial"/>
+          <w:color w:val="333333"/>
+          <w:sz w:val="26"/>
+          <w:szCs w:val="26"/>
+        </w:rPr>
+        <w:t xml:space="preserve"> between the two to achieve the right outcome</w:t>
+      </w:r>
+      <w:r>
+        <w:rPr>
+          <w:rFonts w:ascii="Arial" w:eastAsia="Arial" w:hAnsi="Arial" w:cs="Arial"/>
+          <w:color w:val="333333"/>
+          <w:sz w:val="26"/>
+          <w:szCs w:val="26"/>
+        </w:rPr>
+        <w:t xml:space="preserve">. Moving on to armour and materials at the same time as this issue </w:t>
+      </w:r>
+      <w:r>
+        <w:rPr>
+          <w:rFonts w:ascii="Arial" w:eastAsia="Arial" w:hAnsi="Arial" w:cs="Arial"/>
+          <w:color w:val="333333"/>
+          <w:sz w:val="26"/>
+          <w:szCs w:val="26"/>
+        </w:rPr>
+        <w:t>is an increase in workload and I am hopeful to see progress in both areas.</w:t>
+      </w:r>
+    </w:p>
+    <w:p>
+      <w:pPr>
+        <w:shd w:val="clear" w:color="auto" w:fill="FFFFFF" w:themeFill="background1"/>
+        <w:spacing w:line="360" w:lineRule="auto"/>
+        <w:jc w:val="both"/>
+        <w:rPr>
+          <w:rFonts w:ascii="Arial" w:eastAsia="Arial" w:hAnsi="Arial" w:cs="Arial"/>
+          <w:color w:val="333333"/>
+          <w:sz w:val="26"/>
+          <w:szCs w:val="26"/>
+        </w:rPr>
+      </w:pPr>
+    </w:p>
+    <w:p>
+      <w:pPr>
+        <w:shd w:val="clear" w:color="auto" w:fill="FFFFFF" w:themeFill="background1"/>
+        <w:spacing w:line="360" w:lineRule="auto"/>
+        <w:jc w:val="both"/>
+        <w:rPr>
+          <w:rFonts w:ascii="Arial" w:eastAsia="Arial" w:hAnsi="Arial" w:cs="Arial"/>
+          <w:color w:val="333333"/>
+          <w:sz w:val="26"/>
+          <w:szCs w:val="26"/>
+        </w:rPr>
+      </w:pPr>
+    </w:p>
+    <w:p>
+      <w:pPr>
+        <w:shd w:val="clear" w:color="auto" w:fill="FFFFFF" w:themeFill="background1"/>
+        <w:spacing w:line="360" w:lineRule="auto"/>
+        <w:jc w:val="both"/>
+        <w:rPr>
+          <w:rFonts w:ascii="Arial" w:eastAsia="Arial" w:hAnsi="Arial" w:cs="Arial"/>
+          <w:color w:val="333333"/>
+          <w:sz w:val="26"/>
+          <w:szCs w:val="26"/>
+        </w:rPr>
+      </w:pPr>
+      <w:r>
+        <w:rPr>
+          <w:rFonts w:ascii="Arial" w:eastAsia="Arial" w:hAnsi="Arial" w:cs="Arial"/>
+          <w:color w:val="333333"/>
+          <w:sz w:val="26"/>
+          <w:szCs w:val="26"/>
+        </w:rPr>
         <w:t>5</w:t>
       </w:r>
       <w:r>
@@ -778,7 +792,25 @@
           <w:sz w:val="26"/>
           <w:szCs w:val="26"/>
         </w:rPr>
-        <w:t xml:space="preserve"> revealing faults in addition to peer feedback is allowing me to improve the scene design relatively swiftly, I am aiming for a final design soon.</w:t>
+        <w:t xml:space="preserve"> revealing faults in addition to peer feedback </w:t>
+      </w:r>
+      <w:r>
+        <w:rPr>
+          <w:rFonts w:ascii="Arial" w:eastAsia="Arial" w:hAnsi="Arial" w:cs="Arial"/>
+          <w:color w:val="333333"/>
+          <w:sz w:val="26"/>
+          <w:szCs w:val="26"/>
+        </w:rPr>
+        <w:t>are</w:t>
+      </w:r>
+      <w:r>
+        <w:rPr>
+          <w:rFonts w:ascii="Arial" w:eastAsia="Arial" w:hAnsi="Arial" w:cs="Arial"/>
+          <w:color w:val="333333"/>
+          <w:sz w:val="26"/>
+          <w:szCs w:val="26"/>
+        </w:rPr>
+        <w:t xml:space="preserve"> allowing me to improve the scene design relatively swiftly, I am aiming for a final design soon.</w:t>
       </w:r>
     </w:p>
     <w:p>
@@ -1017,6 +1049,59 @@
           <w:sz w:val="26"/>
           <w:szCs w:val="26"/>
         </w:rPr>
+        <w:t xml:space="preserve"> 12/05/2025</w:t>
+      </w:r>
+    </w:p>
+    <w:p>
+      <w:pPr>
+        <w:shd w:val="clear" w:color="auto" w:fill="FFFFFF" w:themeFill="background1"/>
+        <w:spacing w:line="360" w:lineRule="auto"/>
+        <w:jc w:val="both"/>
+        <w:rPr>
+          <w:rFonts w:ascii="Arial" w:eastAsia="Arial" w:hAnsi="Arial" w:cs="Arial"/>
+          <w:color w:val="333333"/>
+          <w:sz w:val="26"/>
+          <w:szCs w:val="26"/>
+        </w:rPr>
+      </w:pPr>
+    </w:p>
+    <w:p>
+      <w:pPr>
+        <w:shd w:val="clear" w:color="auto" w:fill="FFFFFF" w:themeFill="background1"/>
+        <w:spacing w:line="360" w:lineRule="auto"/>
+        <w:jc w:val="both"/>
+        <w:rPr>
+          <w:rFonts w:ascii="Arial" w:eastAsia="Arial" w:hAnsi="Arial" w:cs="Arial"/>
+          <w:color w:val="333333"/>
+          <w:sz w:val="26"/>
+          <w:szCs w:val="26"/>
+        </w:rPr>
+      </w:pPr>
+      <w:r>
+        <w:rPr>
+          <w:rFonts w:ascii="Arial" w:eastAsia="Arial" w:hAnsi="Arial" w:cs="Arial"/>
+          <w:color w:val="333333"/>
+          <w:sz w:val="26"/>
+          <w:szCs w:val="26"/>
+        </w:rPr>
+        <w:t>9</w:t>
+      </w:r>
+      <w:r>
+        <w:rPr>
+          <w:rFonts w:ascii="Arial" w:eastAsia="Arial" w:hAnsi="Arial" w:cs="Arial"/>
+          <w:color w:val="333333"/>
+          <w:sz w:val="26"/>
+          <w:szCs w:val="26"/>
+        </w:rPr>
+        <w:t>.</w:t>
+      </w:r>
+      <w:r>
+        <w:rPr>
+          <w:rFonts w:ascii="Arial" w:eastAsia="Arial" w:hAnsi="Arial" w:cs="Arial"/>
+          <w:color w:val="333333"/>
+          <w:sz w:val="26"/>
+          <w:szCs w:val="26"/>
+        </w:rPr>
         <w:t xml:space="preserve"> </w:t>
       </w:r>
       <w:r>
@@ -1026,77 +1111,6 @@
           <w:sz w:val="26"/>
           <w:szCs w:val="26"/>
         </w:rPr>
-        <w:t>12</w:t>
-      </w:r>
-      <w:r>
-        <w:rPr>
-          <w:rFonts w:ascii="Arial" w:eastAsia="Arial" w:hAnsi="Arial" w:cs="Arial"/>
-          <w:color w:val="333333"/>
-          <w:sz w:val="26"/>
-          <w:szCs w:val="26"/>
-        </w:rPr>
-        <w:t>/05/2025</w:t>
-      </w:r>
-    </w:p>
-    <w:p>
-      <w:pPr>
-        <w:shd w:val="clear" w:color="auto" w:fill="FFFFFF" w:themeFill="background1"/>
-        <w:spacing w:line="360" w:lineRule="auto"/>
-        <w:jc w:val="both"/>
-        <w:rPr>
-          <w:rFonts w:ascii="Arial" w:eastAsia="Arial" w:hAnsi="Arial" w:cs="Arial"/>
-          <w:color w:val="333333"/>
-          <w:sz w:val="26"/>
-          <w:szCs w:val="26"/>
-        </w:rPr>
-      </w:pPr>
-    </w:p>
-    <w:p>
-      <w:pPr>
-        <w:shd w:val="clear" w:color="auto" w:fill="FFFFFF" w:themeFill="background1"/>
-        <w:spacing w:line="360" w:lineRule="auto"/>
-        <w:jc w:val="both"/>
-        <w:rPr>
-          <w:rFonts w:ascii="Arial" w:eastAsia="Arial" w:hAnsi="Arial" w:cs="Arial"/>
-          <w:color w:val="333333"/>
-          <w:sz w:val="26"/>
-          <w:szCs w:val="26"/>
-        </w:rPr>
-      </w:pPr>
-      <w:r>
-        <w:rPr>
-          <w:rFonts w:ascii="Arial" w:eastAsia="Arial" w:hAnsi="Arial" w:cs="Arial"/>
-          <w:color w:val="333333"/>
-          <w:sz w:val="26"/>
-          <w:szCs w:val="26"/>
-        </w:rPr>
-        <w:t>9</w:t>
-      </w:r>
-      <w:r>
-        <w:rPr>
-          <w:rFonts w:ascii="Arial" w:eastAsia="Arial" w:hAnsi="Arial" w:cs="Arial"/>
-          <w:color w:val="333333"/>
-          <w:sz w:val="26"/>
-          <w:szCs w:val="26"/>
-        </w:rPr>
-        <w:t>.</w:t>
-      </w:r>
-      <w:r>
-        <w:rPr>
-          <w:rFonts w:ascii="Arial" w:eastAsia="Arial" w:hAnsi="Arial" w:cs="Arial"/>
-          <w:color w:val="333333"/>
-          <w:sz w:val="26"/>
-          <w:szCs w:val="26"/>
-        </w:rPr>
-        <w:t xml:space="preserve"> </w:t>
-      </w:r>
-      <w:r>
-        <w:rPr>
-          <w:rFonts w:ascii="Arial" w:eastAsia="Arial" w:hAnsi="Arial" w:cs="Arial"/>
-          <w:color w:val="333333"/>
-          <w:sz w:val="26"/>
-          <w:szCs w:val="26"/>
-        </w:rPr>
         <w:t>Date of next Meeting:</w:t>
       </w:r>
       <w:r>
@@ -1106,25 +1120,7 @@
           <w:sz w:val="26"/>
           <w:szCs w:val="26"/>
         </w:rPr>
-        <w:t xml:space="preserve"> </w:t>
-      </w:r>
-      <w:r>
-        <w:rPr>
-          <w:rFonts w:ascii="Arial" w:eastAsia="Arial" w:hAnsi="Arial" w:cs="Arial"/>
-          <w:color w:val="333333"/>
-          <w:sz w:val="26"/>
-          <w:szCs w:val="26"/>
-        </w:rPr>
-        <w:t>20</w:t>
-      </w:r>
-      <w:r>
-        <w:rPr>
-          <w:rFonts w:ascii="Arial" w:eastAsia="Arial" w:hAnsi="Arial" w:cs="Arial"/>
-          <w:color w:val="333333"/>
-          <w:sz w:val="26"/>
-          <w:szCs w:val="26"/>
-        </w:rPr>
-        <w:t>/05/2025</w:t>
+        <w:t xml:space="preserve"> 20/05/2025</w:t>
       </w:r>
     </w:p>
     <w:p>

</xml_diff>